<commit_message>
Additional bug with division by 0
</commit_message>
<xml_diff>
--- a/UNICEF Marketplace-2.docx
+++ b/UNICEF Marketplace-2.docx
@@ -28,21 +28,7 @@
     </w:p>
     <w:p>
       <w:r>
-        <w:t xml:space="preserve">UNICEF Marketplace is a system for physical aching and selling of goods in low-resource settings in developing markets. A system like this could be used where transportation between nodes can be difficult. </w:t>
-      </w:r>
-      <w:r>
-        <w:t>Herein w</w:t>
-      </w:r>
-      <w:r>
-        <w:t xml:space="preserve">e refer to locales (nodes </w:t>
-      </w:r>
-      <w:proofErr w:type="spellStart"/>
-      <w:r>
-        <w:t>etc</w:t>
-      </w:r>
-      <w:proofErr w:type="spellEnd"/>
-      <w:r>
-        <w:t>) as Regions.</w:t>
+        <w:t>UNICEF Marketplace is a system for physical aching and selling of goods in low-resource settings in developing markets. A system like this could be used where transportation between nodes can be difficult. Herein we refer to locales (nodes etc) as Regions.</w:t>
       </w:r>
     </w:p>
     <w:p>
@@ -242,21 +228,7 @@
         <w:rPr>
           <w:b/>
         </w:rPr>
-        <w:t xml:space="preserve">A script was made to populate the Orders system with dummy orders for each product. However product data is available only for </w:t>
-      </w:r>
-      <w:proofErr w:type="spellStart"/>
-      <w:r>
-        <w:rPr>
-          <w:b/>
-        </w:rPr>
-        <w:t>Gilan</w:t>
-      </w:r>
-      <w:proofErr w:type="spellEnd"/>
-      <w:r>
-        <w:rPr>
-          <w:b/>
-        </w:rPr>
-        <w:t xml:space="preserve">. </w:t>
+        <w:t xml:space="preserve">A script was made to populate the Orders system with dummy orders for each product. However product data is available only for Gilan. </w:t>
       </w:r>
     </w:p>
     <w:p/>
@@ -315,10 +287,7 @@
         </w:numPr>
       </w:pPr>
       <w:r>
-        <w:t>Will implement a simple region model</w:t>
-      </w:r>
-      <w:r>
-        <w:t>.</w:t>
+        <w:t>Will implement a simple region model.</w:t>
       </w:r>
     </w:p>
     <w:p>
@@ -330,13 +299,7 @@
         </w:numPr>
       </w:pPr>
       <w:r>
-        <w:t>Will im</w:t>
-      </w:r>
-      <w:r>
-        <w:t>plement a simple product system</w:t>
-      </w:r>
-      <w:r>
-        <w:t xml:space="preserve">. </w:t>
+        <w:t xml:space="preserve">Will implement a simple product system. </w:t>
       </w:r>
     </w:p>
     <w:p>
@@ -360,10 +323,7 @@
         </w:numPr>
       </w:pPr>
       <w:r>
-        <w:t xml:space="preserve">All else held equal, a surge in demand will indicate a need to increase price. Separately, a major event will indicate a future price increase. It’s hard to say whether a surge in demand is a result of a major event, and to what extent so. We will provide </w:t>
-      </w:r>
-      <w:r>
-        <w:t>up to four prices:</w:t>
+        <w:t>All else held equal, a surge in demand will indicate a need to increase price. Separately, a major event will indicate a future price increase. It’s hard to say whether a surge in demand is a result of a major event, and to what extent so. We will provide up to four prices:</w:t>
       </w:r>
     </w:p>
     <w:p>
@@ -389,6 +349,19 @@
       <w:r>
         <w:t>A surge in demand ( two day moving average number of orders exceeds five day moving average number of orders by at least 15%) will result in a price projection that takes the five-day moving average price, increases it by the percentage increase in order volume, and adds an additional 5%.</w:t>
       </w:r>
+      <w:r>
+        <w:t xml:space="preserve"> </w:t>
+      </w:r>
+      <w:bookmarkStart w:id="0" w:name="OLE_LINK1"/>
+      <w:bookmarkStart w:id="1" w:name="OLE_LINK2"/>
+      <w:r>
+        <w:t>If the five</w:t>
+      </w:r>
+      <w:r>
+        <w:t xml:space="preserve"> day average number of orders is 0, we use half of the 2-day average as a baseline. </w:t>
+      </w:r>
+      <w:bookmarkEnd w:id="0"/>
+      <w:bookmarkEnd w:id="1"/>
     </w:p>
     <w:p>
       <w:pPr>
@@ -411,19 +384,7 @@
         </w:numPr>
       </w:pPr>
       <w:r>
-        <w:t>We</w:t>
-      </w:r>
-      <w:r>
-        <w:t xml:space="preserve"> </w:t>
-      </w:r>
-      <w:r>
-        <w:t>p</w:t>
-      </w:r>
-      <w:r>
-        <w:t xml:space="preserve">roject </w:t>
-      </w:r>
-      <w:r>
-        <w:t>price as the 5-day moving average price + 30%.</w:t>
+        <w:t>We project price as the 5-day moving average price + 30%.</w:t>
       </w:r>
     </w:p>
     <w:p>
@@ -435,16 +396,7 @@
         </w:numPr>
       </w:pPr>
       <w:r>
-        <w:t xml:space="preserve">Project a price surge based on active events, grounded on </w:t>
-      </w:r>
-      <w:r>
-        <w:t>5</w:t>
-      </w:r>
-      <w:r>
-        <w:t xml:space="preserve"> day moving average, adding to price by a factor </w:t>
-      </w:r>
-      <w:r>
-        <w:t>based on event severity (.1 * severity %, e.g. severity 1 event results in a 10% price increase).</w:t>
+        <w:t>Project a price surge based on active events, grounded on 5 day moving average, adding to price by a factor based on event severity (.1 * severity %, e.g. severity 1 event results in a 10% price increase).</w:t>
       </w:r>
     </w:p>
     <w:p>
@@ -458,8 +410,23 @@
       <w:r>
         <w:t>Calculation of moving average ignores the fact that there may be no orders on particular days. If last week there were orders everyday but this week there were no orders at all, the 14 day moving average numbers would be the same as last week’s average.</w:t>
       </w:r>
-      <w:bookmarkStart w:id="0" w:name="_GoBack"/>
-      <w:bookmarkEnd w:id="0"/>
+    </w:p>
+    <w:p>
+      <w:pPr>
+        <w:pStyle w:val="ListParagraph"/>
+        <w:numPr>
+          <w:ilvl w:val="0"/>
+          <w:numId w:val="1"/>
+        </w:numPr>
+      </w:pPr>
+      <w:r>
+        <w:t>Not consistently displaying prices rounded to two decimal places,</w:t>
+      </w:r>
+      <w:r>
+        <w:t xml:space="preserve"> for testing purposes.</w:t>
+      </w:r>
+      <w:bookmarkStart w:id="2" w:name="_GoBack"/>
+      <w:bookmarkEnd w:id="2"/>
     </w:p>
     <w:sectPr>
       <w:pgSz w:w="12240" w:h="15840"/>
@@ -473,7 +440,7 @@
 
 <file path=word/numbering.xml><?xml version="1.0" encoding="utf-8"?>
 <w:numbering xmlns:wpc="http://schemas.microsoft.com/office/word/2010/wordprocessingCanvas" xmlns:mc="http://schemas.openxmlformats.org/markup-compatibility/2006" xmlns:o="urn:schemas-microsoft-com:office:office" xmlns:r="http://schemas.openxmlformats.org/officeDocument/2006/relationships" xmlns:m="http://schemas.openxmlformats.org/officeDocument/2006/math" xmlns:v="urn:schemas-microsoft-com:vml" xmlns:wp14="http://schemas.microsoft.com/office/word/2010/wordprocessingDrawing" xmlns:wp="http://schemas.openxmlformats.org/drawingml/2006/wordprocessingDrawing" xmlns:w10="urn:schemas-microsoft-com:office:word" xmlns:w="http://schemas.openxmlformats.org/wordprocessingml/2006/main" xmlns:w14="http://schemas.microsoft.com/office/word/2010/wordml" xmlns:w15="http://schemas.microsoft.com/office/word/2012/wordml" xmlns:wpg="http://schemas.microsoft.com/office/word/2010/wordprocessingGroup" xmlns:wpi="http://schemas.microsoft.com/office/word/2010/wordprocessingInk" xmlns:wne="http://schemas.microsoft.com/office/word/2006/wordml" xmlns:wps="http://schemas.microsoft.com/office/word/2010/wordprocessingShape" mc:Ignorable="w14 w15 wp14">
-  <w:abstractNum w:abstractNumId="0" w15:restartNumberingAfterBreak="0">
+  <w:abstractNum w:abstractNumId="0">
     <w:nsid w:val="71953BD6"/>
     <w:multiLevelType w:val="hybridMultilevel"/>
     <w:tmpl w:val="A236891C"/>

</xml_diff>